<commit_message>
No significant changes made
</commit_message>
<xml_diff>
--- a/Utibu_health_report.docx
+++ b/Utibu_health_report.docx
@@ -118,7 +118,23 @@
           <w:sz w:val="24"/>
           <w:szCs w:val="24"/>
         </w:rPr>
-        <w:t xml:space="preserve"> The solution entails a hybrid mobile application. The Backend is built/developed using Python Flask while the Frontend is built using React and converted to a mobile app using Flutter. This approach was chosen to enable users/clients to access the services from their comfort without having to necessarily install the application</w:t>
+        <w:t xml:space="preserve"> The solution entails a hybrid mobile application. The Backend is built/developed using Python Flask while the Frontend is built using React and convert</w:t>
+      </w:r>
+      <w:r>
+        <w:rPr>
+          <w:rFonts w:ascii="Times New Roman" w:eastAsia="Times New Roman" w:hAnsi="Times New Roman" w:cs="Times New Roman"/>
+          <w:sz w:val="24"/>
+          <w:szCs w:val="24"/>
+        </w:rPr>
+        <w:t>ed to a mobile app using React Native</w:t>
+      </w:r>
+      <w:r>
+        <w:rPr>
+          <w:rFonts w:ascii="Times New Roman" w:eastAsia="Times New Roman" w:hAnsi="Times New Roman" w:cs="Times New Roman"/>
+          <w:sz w:val="24"/>
+          <w:szCs w:val="24"/>
+        </w:rPr>
+        <w:t>. This approach was chosen to enable users/clients to access the services from their comfort without having to necessarily install the application</w:t>
       </w:r>
       <w:r>
         <w:rPr>
@@ -467,27 +483,14 @@
       <w:r>
         <w:t xml:space="preserve">Figure </w:t>
       </w:r>
-      <w:r>
-        <w:fldChar w:fldCharType="begin"/>
-      </w:r>
-      <w:r>
-        <w:instrText xml:space="preserve"> SEQ Figure \* ARABIC </w:instrText>
-      </w:r>
-      <w:r>
-        <w:fldChar w:fldCharType="separate"/>
-      </w:r>
-      <w:r>
-        <w:rPr>
-          <w:noProof/>
-        </w:rPr>
-        <w:t>1</w:t>
-      </w:r>
-      <w:r>
-        <w:rPr>
-          <w:noProof/>
-        </w:rPr>
-        <w:fldChar w:fldCharType="end"/>
-      </w:r>
+      <w:fldSimple w:instr=" SEQ Figure \* ARABIC ">
+        <w:r>
+          <w:rPr>
+            <w:noProof/>
+          </w:rPr>
+          <w:t>1</w:t>
+        </w:r>
+      </w:fldSimple>
       <w:r>
         <w:t>: Hashed user passwords</w:t>
       </w:r>
@@ -1021,27 +1024,14 @@
       <w:r>
         <w:t xml:space="preserve">Figure </w:t>
       </w:r>
-      <w:r>
-        <w:fldChar w:fldCharType="begin"/>
-      </w:r>
-      <w:r>
-        <w:instrText xml:space="preserve"> SEQ Figure \* ARABIC </w:instrText>
-      </w:r>
-      <w:r>
-        <w:fldChar w:fldCharType="separate"/>
-      </w:r>
-      <w:r>
-        <w:rPr>
-          <w:noProof/>
-        </w:rPr>
-        <w:t>2</w:t>
-      </w:r>
-      <w:r>
-        <w:rPr>
-          <w:noProof/>
-        </w:rPr>
-        <w:fldChar w:fldCharType="end"/>
-      </w:r>
+      <w:fldSimple w:instr=" SEQ Figure \* ARABIC ">
+        <w:r>
+          <w:rPr>
+            <w:noProof/>
+          </w:rPr>
+          <w:t>2</w:t>
+        </w:r>
+      </w:fldSimple>
       <w:r>
         <w:t>: A screengrab for a successful user registration</w:t>
       </w:r>
@@ -1122,27 +1112,14 @@
       <w:r>
         <w:t xml:space="preserve">Figure </w:t>
       </w:r>
-      <w:r>
-        <w:fldChar w:fldCharType="begin"/>
-      </w:r>
-      <w:r>
-        <w:instrText xml:space="preserve"> SEQ Figure \* ARABIC </w:instrText>
-      </w:r>
-      <w:r>
-        <w:fldChar w:fldCharType="separate"/>
-      </w:r>
-      <w:r>
-        <w:rPr>
-          <w:noProof/>
-        </w:rPr>
-        <w:t>3</w:t>
-      </w:r>
-      <w:r>
-        <w:rPr>
-          <w:noProof/>
-        </w:rPr>
-        <w:fldChar w:fldCharType="end"/>
-      </w:r>
+      <w:fldSimple w:instr=" SEQ Figure \* ARABIC ">
+        <w:r>
+          <w:rPr>
+            <w:noProof/>
+          </w:rPr>
+          <w:t>3</w:t>
+        </w:r>
+      </w:fldSimple>
       <w:r>
         <w:t>: Successful User Login</w:t>
       </w:r>
@@ -1207,8 +1184,8 @@
         </w:rPr>
         <w:drawing>
           <wp:inline distT="0" distB="0" distL="0" distR="0" wp14:anchorId="63F4353C" wp14:editId="2AAB1F4E">
-            <wp:extent cx="3867150" cy="2971800"/>
-            <wp:effectExtent l="0" t="0" r="0" b="0"/>
+            <wp:extent cx="3867150" cy="2886075"/>
+            <wp:effectExtent l="0" t="0" r="0" b="9525"/>
             <wp:docPr id="3" name="Picture 3"/>
             <wp:cNvGraphicFramePr>
               <a:graphicFrameLocks xmlns:a="http://schemas.openxmlformats.org/drawingml/2006/main" noChangeAspect="1"/>
@@ -1228,13 +1205,13 @@
                         </a:ext>
                       </a:extLst>
                     </a:blip>
-                    <a:srcRect t="5986" r="34936" b="5074"/>
+                    <a:srcRect t="5986" r="34936" b="7639"/>
                     <a:stretch/>
                   </pic:blipFill>
                   <pic:spPr bwMode="auto">
                     <a:xfrm>
                       <a:off x="0" y="0"/>
-                      <a:ext cx="3867150" cy="2971800"/>
+                      <a:ext cx="3867150" cy="2886075"/>
                     </a:xfrm>
                     <a:prstGeom prst="rect">
                       <a:avLst/>
@@ -1263,27 +1240,14 @@
       <w:r>
         <w:t xml:space="preserve">Figure </w:t>
       </w:r>
-      <w:r>
-        <w:fldChar w:fldCharType="begin"/>
-      </w:r>
-      <w:r>
-        <w:instrText xml:space="preserve"> SEQ Figure \* ARABIC </w:instrText>
-      </w:r>
-      <w:r>
-        <w:fldChar w:fldCharType="separate"/>
-      </w:r>
-      <w:r>
-        <w:rPr>
-          <w:noProof/>
-        </w:rPr>
-        <w:t>4</w:t>
-      </w:r>
-      <w:r>
-        <w:rPr>
-          <w:noProof/>
-        </w:rPr>
-        <w:fldChar w:fldCharType="end"/>
-      </w:r>
+      <w:fldSimple w:instr=" SEQ Figure \* ARABIC ">
+        <w:r>
+          <w:rPr>
+            <w:noProof/>
+          </w:rPr>
+          <w:t>4</w:t>
+        </w:r>
+      </w:fldSimple>
       <w:r>
         <w:t>: All medications</w:t>
       </w:r>
@@ -1355,27 +1319,14 @@
       <w:r>
         <w:t xml:space="preserve">Figure </w:t>
       </w:r>
-      <w:r>
-        <w:fldChar w:fldCharType="begin"/>
-      </w:r>
-      <w:r>
-        <w:instrText xml:space="preserve"> SEQ Figure \* ARABIC </w:instrText>
-      </w:r>
-      <w:r>
-        <w:fldChar w:fldCharType="separate"/>
-      </w:r>
-      <w:r>
-        <w:rPr>
-          <w:noProof/>
-        </w:rPr>
-        <w:t>5</w:t>
-      </w:r>
-      <w:r>
-        <w:rPr>
-          <w:noProof/>
-        </w:rPr>
-        <w:fldChar w:fldCharType="end"/>
-      </w:r>
+      <w:fldSimple w:instr=" SEQ Figure \* ARABIC ">
+        <w:r>
+          <w:rPr>
+            <w:noProof/>
+          </w:rPr>
+          <w:t>5</w:t>
+        </w:r>
+      </w:fldSimple>
       <w:r>
         <w:t>: Filtered Medications</w:t>
       </w:r>
@@ -1669,42 +1620,17 @@
       <w:r>
         <w:t xml:space="preserve">Figure </w:t>
       </w:r>
-      <w:r>
-        <w:fldChar w:fldCharType="begin"/>
-      </w:r>
-      <w:r>
-        <w:instrText xml:space="preserve"> SEQ Figure \* ARABIC </w:instrText>
-      </w:r>
-      <w:r>
-        <w:fldChar w:fldCharType="separate"/>
-      </w:r>
-      <w:r>
-        <w:rPr>
-          <w:noProof/>
-        </w:rPr>
-        <w:t>6</w:t>
-      </w:r>
-      <w:r>
-        <w:rPr>
-          <w:noProof/>
-        </w:rPr>
-        <w:fldChar w:fldCharType="end"/>
-      </w:r>
+      <w:fldSimple w:instr=" SEQ Figure \* ARABIC ">
+        <w:r>
+          <w:rPr>
+            <w:noProof/>
+          </w:rPr>
+          <w:t>6</w:t>
+        </w:r>
+      </w:fldSimple>
       <w:r>
         <w:t>: All orders</w:t>
       </w:r>
-    </w:p>
-    <w:p>
-      <w:pPr>
-        <w:spacing w:before="100" w:beforeAutospacing="1" w:after="100" w:afterAutospacing="1" w:line="360" w:lineRule="auto"/>
-        <w:jc w:val="both"/>
-        <w:rPr>
-          <w:rFonts w:ascii="Times New Roman" w:eastAsia="Times New Roman" w:hAnsi="Times New Roman" w:cs="Times New Roman"/>
-          <w:b/>
-          <w:sz w:val="24"/>
-          <w:szCs w:val="24"/>
-        </w:rPr>
-      </w:pPr>
     </w:p>
     <w:p>
       <w:pPr>
@@ -1718,8 +1644,8 @@
         </w:rPr>
         <w:drawing>
           <wp:inline distT="0" distB="0" distL="0" distR="0">
-            <wp:extent cx="6858000" cy="2952750"/>
-            <wp:effectExtent l="0" t="0" r="0" b="0"/>
+            <wp:extent cx="6858000" cy="2828925"/>
+            <wp:effectExtent l="0" t="0" r="0" b="9525"/>
             <wp:docPr id="22" name="Picture 22"/>
             <wp:cNvGraphicFramePr>
               <a:graphicFrameLocks xmlns:a="http://schemas.openxmlformats.org/drawingml/2006/main" noChangeAspect="1"/>
@@ -1739,13 +1665,13 @@
                         </a:ext>
                       </a:extLst>
                     </a:blip>
-                    <a:srcRect t="6176" b="17243"/>
+                    <a:srcRect t="6176" b="20455"/>
                     <a:stretch/>
                   </pic:blipFill>
                   <pic:spPr bwMode="auto">
                     <a:xfrm>
                       <a:off x="0" y="0"/>
-                      <a:ext cx="6858000" cy="2952750"/>
+                      <a:ext cx="6858000" cy="2828925"/>
                     </a:xfrm>
                     <a:prstGeom prst="rect">
                       <a:avLst/>
@@ -1780,29 +1706,35 @@
       <w:r>
         <w:t xml:space="preserve">Figure </w:t>
       </w:r>
-      <w:r>
-        <w:fldChar w:fldCharType="begin"/>
-      </w:r>
-      <w:r>
-        <w:instrText xml:space="preserve"> SEQ Figure \* ARABIC </w:instrText>
-      </w:r>
-      <w:r>
-        <w:fldChar w:fldCharType="separate"/>
-      </w:r>
-      <w:r>
-        <w:rPr>
-          <w:noProof/>
-        </w:rPr>
-        <w:t>7</w:t>
-      </w:r>
-      <w:r>
-        <w:rPr>
-          <w:noProof/>
-        </w:rPr>
-        <w:fldChar w:fldCharType="end"/>
-      </w:r>
+      <w:fldSimple w:instr=" SEQ Figure \* ARABIC ">
+        <w:r>
+          <w:rPr>
+            <w:noProof/>
+          </w:rPr>
+          <w:t>7</w:t>
+        </w:r>
+      </w:fldSimple>
       <w:r>
         <w:t>: Filtered orders</w:t>
+      </w:r>
+    </w:p>
+    <w:p>
+      <w:pPr>
+        <w:rPr>
+          <w:rFonts w:ascii="Times New Roman" w:eastAsia="Times New Roman" w:hAnsi="Times New Roman" w:cs="Times New Roman"/>
+          <w:b/>
+          <w:sz w:val="24"/>
+          <w:szCs w:val="24"/>
+        </w:rPr>
+      </w:pPr>
+      <w:r>
+        <w:rPr>
+          <w:rFonts w:ascii="Times New Roman" w:eastAsia="Times New Roman" w:hAnsi="Times New Roman" w:cs="Times New Roman"/>
+          <w:b/>
+          <w:sz w:val="24"/>
+          <w:szCs w:val="24"/>
+        </w:rPr>
+        <w:br w:type="page"/>
       </w:r>
     </w:p>
     <w:p>
@@ -2274,32 +2206,18 @@
       <w:r>
         <w:t xml:space="preserve">Figure </w:t>
       </w:r>
-      <w:r>
-        <w:fldChar w:fldCharType="begin"/>
-      </w:r>
-      <w:r>
-        <w:instrText xml:space="preserve"> SEQ Figure \* ARABIC </w:instrText>
-      </w:r>
-      <w:r>
-        <w:fldChar w:fldCharType="separate"/>
-      </w:r>
-      <w:r>
-        <w:rPr>
-          <w:noProof/>
-        </w:rPr>
-        <w:t>8</w:t>
-      </w:r>
-      <w:r>
-        <w:rPr>
-          <w:noProof/>
-        </w:rPr>
-        <w:fldChar w:fldCharType="end"/>
-      </w:r>
+      <w:fldSimple w:instr=" SEQ Figure \* ARABIC ">
+        <w:r>
+          <w:rPr>
+            <w:noProof/>
+          </w:rPr>
+          <w:t>8</w:t>
+        </w:r>
+      </w:fldSimple>
       <w:r>
         <w:t>: Wrong units for medication ID 3 Provided</w:t>
       </w:r>
     </w:p>
-    <w:p/>
     <w:p>
       <w:pPr>
         <w:pStyle w:val="ListParagraph"/>
@@ -2380,11 +2298,8 @@
     <w:p>
       <w:pPr>
         <w:spacing w:before="100" w:beforeAutospacing="1" w:after="100" w:afterAutospacing="1" w:line="360" w:lineRule="auto"/>
-        <w:jc w:val="both"/>
-        <w:rPr>
-          <w:rFonts w:ascii="Times New Roman" w:eastAsia="Times New Roman" w:hAnsi="Times New Roman" w:cs="Times New Roman"/>
-          <w:sz w:val="24"/>
-          <w:szCs w:val="24"/>
+        <w:rPr>
+          <w:noProof/>
         </w:rPr>
       </w:pPr>
       <w:r>
@@ -2443,6 +2358,12 @@
         </w:rPr>
         <w:t xml:space="preserve"> More payment options can also be considered.</w:t>
       </w:r>
+      <w:r>
+        <w:rPr>
+          <w:noProof/>
+        </w:rPr>
+        <w:t xml:space="preserve"> </w:t>
+      </w:r>
     </w:p>
     <w:p>
       <w:pPr>
@@ -2452,105 +2373,10 @@
       </w:pPr>
       <w:r>
         <w:rPr>
-          <w:rFonts w:ascii="Times New Roman" w:eastAsia="Times New Roman" w:hAnsi="Times New Roman" w:cs="Times New Roman"/>
           <w:noProof/>
-          <w:sz w:val="24"/>
-          <w:szCs w:val="24"/>
         </w:rPr>
         <w:drawing>
-          <wp:inline distT="0" distB="0" distL="0" distR="0" wp14:anchorId="1F988743" wp14:editId="3989E42A">
-            <wp:extent cx="3686175" cy="4329793"/>
-            <wp:effectExtent l="0" t="0" r="0" b="0"/>
-            <wp:docPr id="8" name="Picture 8"/>
-            <wp:cNvGraphicFramePr>
-              <a:graphicFrameLocks xmlns:a="http://schemas.openxmlformats.org/drawingml/2006/main" noChangeAspect="1"/>
-            </wp:cNvGraphicFramePr>
-            <a:graphic xmlns:a="http://schemas.openxmlformats.org/drawingml/2006/main">
-              <a:graphicData uri="http://schemas.openxmlformats.org/drawingml/2006/picture">
-                <pic:pic xmlns:pic="http://schemas.openxmlformats.org/drawingml/2006/picture">
-                  <pic:nvPicPr>
-                    <pic:cNvPr id="8" name="Screenshot (94).png"/>
-                    <pic:cNvPicPr/>
-                  </pic:nvPicPr>
-                  <pic:blipFill rotWithShape="1">
-                    <a:blip r:embed="rId13">
-                      <a:extLst>
-                        <a:ext uri="{28A0092B-C50C-407E-A947-70E740481C1C}">
-                          <a14:useLocalDpi xmlns:a14="http://schemas.microsoft.com/office/drawing/2010/main" val="0"/>
-                        </a:ext>
-                      </a:extLst>
-                    </a:blip>
-                    <a:srcRect l="31357" t="5702" r="33465" b="20799"/>
-                    <a:stretch/>
-                  </pic:blipFill>
-                  <pic:spPr bwMode="auto">
-                    <a:xfrm>
-                      <a:off x="0" y="0"/>
-                      <a:ext cx="3702850" cy="4349380"/>
-                    </a:xfrm>
-                    <a:prstGeom prst="rect">
-                      <a:avLst/>
-                    </a:prstGeom>
-                    <a:ln>
-                      <a:noFill/>
-                    </a:ln>
-                    <a:extLst>
-                      <a:ext uri="{53640926-AAD7-44D8-BBD7-CCE9431645EC}">
-                        <a14:shadowObscured xmlns:a14="http://schemas.microsoft.com/office/drawing/2010/main"/>
-                      </a:ext>
-                    </a:extLst>
-                  </pic:spPr>
-                </pic:pic>
-              </a:graphicData>
-            </a:graphic>
-          </wp:inline>
-        </w:drawing>
-      </w:r>
-    </w:p>
-    <w:p>
-      <w:pPr>
-        <w:pStyle w:val="Caption"/>
-        <w:jc w:val="center"/>
-      </w:pPr>
-      <w:r>
-        <w:t xml:space="preserve">Figure </w:t>
-      </w:r>
-      <w:r>
-        <w:fldChar w:fldCharType="begin"/>
-      </w:r>
-      <w:r>
-        <w:instrText xml:space="preserve"> SEQ Figure \* ARABIC </w:instrText>
-      </w:r>
-      <w:r>
-        <w:fldChar w:fldCharType="separate"/>
-      </w:r>
-      <w:r>
-        <w:rPr>
-          <w:noProof/>
-        </w:rPr>
-        <w:t>9</w:t>
-      </w:r>
-      <w:r>
-        <w:rPr>
-          <w:noProof/>
-        </w:rPr>
-        <w:fldChar w:fldCharType="end"/>
-      </w:r>
-      <w:r>
-        <w:t>: When 3kg is ordered for a medication(id 1) with a price of Ksh. 50.0/g</w:t>
-      </w:r>
-    </w:p>
-    <w:p>
-      <w:pPr>
-        <w:keepNext/>
-        <w:jc w:val="center"/>
-      </w:pPr>
-      <w:r>
-        <w:rPr>
-          <w:noProof/>
-        </w:rPr>
-        <w:drawing>
-          <wp:inline distT="0" distB="0" distL="0" distR="0" wp14:anchorId="0C6EB452" wp14:editId="0E086E61">
+          <wp:inline distT="0" distB="0" distL="0" distR="0" wp14:anchorId="23B71F82" wp14:editId="434087A8">
             <wp:extent cx="3476625" cy="3083869"/>
             <wp:effectExtent l="0" t="0" r="0" b="2540"/>
             <wp:docPr id="9" name="Picture 9"/>
@@ -2565,7 +2391,7 @@
                     <pic:cNvPicPr/>
                   </pic:nvPicPr>
                   <pic:blipFill rotWithShape="1">
-                    <a:blip r:embed="rId14">
+                    <a:blip r:embed="rId13">
                       <a:extLst>
                         <a:ext uri="{28A0092B-C50C-407E-A947-70E740481C1C}">
                           <a14:useLocalDpi xmlns:a14="http://schemas.microsoft.com/office/drawing/2010/main" val="0"/>
@@ -2603,34 +2429,118 @@
       <w:pPr>
         <w:pStyle w:val="Caption"/>
         <w:jc w:val="center"/>
+        <w:rPr>
+          <w:rFonts w:ascii="Times New Roman" w:eastAsia="Times New Roman" w:hAnsi="Times New Roman" w:cs="Times New Roman"/>
+          <w:sz w:val="24"/>
+          <w:szCs w:val="24"/>
+        </w:rPr>
       </w:pPr>
       <w:r>
         <w:t xml:space="preserve">Figure </w:t>
       </w:r>
-      <w:r>
-        <w:fldChar w:fldCharType="begin"/>
-      </w:r>
-      <w:r>
-        <w:instrText xml:space="preserve"> SEQ Figure \* ARABIC </w:instrText>
-      </w:r>
-      <w:r>
-        <w:fldChar w:fldCharType="separate"/>
-      </w:r>
-      <w:r>
-        <w:rPr>
+      <w:fldSimple w:instr=" SEQ Figure \* ARABIC ">
+        <w:r>
+          <w:rPr>
+            <w:noProof/>
+          </w:rPr>
+          <w:t>9</w:t>
+        </w:r>
+      </w:fldSimple>
+      <w:r>
+        <w:t>:</w:t>
+      </w:r>
+      <w:r>
+        <w:t xml:space="preserve"> Checkout Step</w:t>
+      </w:r>
+    </w:p>
+    <w:p>
+      <w:pPr>
+        <w:keepNext/>
+        <w:spacing w:before="100" w:beforeAutospacing="1" w:after="100" w:afterAutospacing="1" w:line="360" w:lineRule="auto"/>
+        <w:jc w:val="center"/>
+      </w:pPr>
+      <w:r>
+        <w:rPr>
+          <w:rFonts w:ascii="Times New Roman" w:eastAsia="Times New Roman" w:hAnsi="Times New Roman" w:cs="Times New Roman"/>
           <w:noProof/>
-        </w:rPr>
-        <w:t>10</w:t>
-      </w:r>
-      <w:r>
-        <w:rPr>
-          <w:noProof/>
-        </w:rPr>
-        <w:fldChar w:fldCharType="end"/>
-      </w:r>
-      <w:r>
-        <w:t>: Checkout Step</w:t>
-      </w:r>
+          <w:sz w:val="24"/>
+          <w:szCs w:val="24"/>
+        </w:rPr>
+        <w:drawing>
+          <wp:inline distT="0" distB="0" distL="0" distR="0" wp14:anchorId="57A15F1E" wp14:editId="64CAF284">
+            <wp:extent cx="3343275" cy="3927022"/>
+            <wp:effectExtent l="0" t="0" r="0" b="0"/>
+            <wp:docPr id="8" name="Picture 8"/>
+            <wp:cNvGraphicFramePr>
+              <a:graphicFrameLocks xmlns:a="http://schemas.openxmlformats.org/drawingml/2006/main" noChangeAspect="1"/>
+            </wp:cNvGraphicFramePr>
+            <a:graphic xmlns:a="http://schemas.openxmlformats.org/drawingml/2006/main">
+              <a:graphicData uri="http://schemas.openxmlformats.org/drawingml/2006/picture">
+                <pic:pic xmlns:pic="http://schemas.openxmlformats.org/drawingml/2006/picture">
+                  <pic:nvPicPr>
+                    <pic:cNvPr id="8" name="Screenshot (94).png"/>
+                    <pic:cNvPicPr/>
+                  </pic:nvPicPr>
+                  <pic:blipFill rotWithShape="1">
+                    <a:blip r:embed="rId14">
+                      <a:extLst>
+                        <a:ext uri="{28A0092B-C50C-407E-A947-70E740481C1C}">
+                          <a14:useLocalDpi xmlns:a14="http://schemas.microsoft.com/office/drawing/2010/main" val="0"/>
+                        </a:ext>
+                      </a:extLst>
+                    </a:blip>
+                    <a:srcRect l="31357" t="5702" r="33465" b="20799"/>
+                    <a:stretch/>
+                  </pic:blipFill>
+                  <pic:spPr bwMode="auto">
+                    <a:xfrm>
+                      <a:off x="0" y="0"/>
+                      <a:ext cx="3343275" cy="3927022"/>
+                    </a:xfrm>
+                    <a:prstGeom prst="rect">
+                      <a:avLst/>
+                    </a:prstGeom>
+                    <a:ln>
+                      <a:noFill/>
+                    </a:ln>
+                    <a:extLst>
+                      <a:ext uri="{53640926-AAD7-44D8-BBD7-CCE9431645EC}">
+                        <a14:shadowObscured xmlns:a14="http://schemas.microsoft.com/office/drawing/2010/main"/>
+                      </a:ext>
+                    </a:extLst>
+                  </pic:spPr>
+                </pic:pic>
+              </a:graphicData>
+            </a:graphic>
+          </wp:inline>
+        </w:drawing>
+      </w:r>
+    </w:p>
+    <w:p>
+      <w:pPr>
+        <w:pStyle w:val="Caption"/>
+        <w:jc w:val="center"/>
+      </w:pPr>
+      <w:r>
+        <w:t xml:space="preserve">Figure </w:t>
+      </w:r>
+      <w:fldSimple w:instr=" SEQ Figure \* ARABIC ">
+        <w:r>
+          <w:rPr>
+            <w:noProof/>
+          </w:rPr>
+          <w:t>10</w:t>
+        </w:r>
+      </w:fldSimple>
+      <w:r>
+        <w:t>: When 3kg is ordered for a medication(id 1) with a price of Ksh. 50.0/g</w:t>
+      </w:r>
+    </w:p>
+    <w:p>
+      <w:pPr>
+        <w:keepNext/>
+        <w:jc w:val="center"/>
+      </w:pPr>
     </w:p>
     <w:p>
       <w:pPr>
@@ -2830,7 +2740,7 @@
       <w:pPr>
         <w:keepNext/>
         <w:spacing w:before="100" w:beforeAutospacing="1" w:after="100" w:afterAutospacing="1" w:line="360" w:lineRule="auto"/>
-        <w:jc w:val="both"/>
+        <w:jc w:val="center"/>
       </w:pPr>
       <w:r>
         <w:rPr>
@@ -2897,27 +2807,14 @@
       <w:r>
         <w:t xml:space="preserve">Figure </w:t>
       </w:r>
-      <w:r>
-        <w:fldChar w:fldCharType="begin"/>
-      </w:r>
-      <w:r>
-        <w:instrText xml:space="preserve"> SEQ Figure \* ARABIC </w:instrText>
-      </w:r>
-      <w:r>
-        <w:fldChar w:fldCharType="separate"/>
-      </w:r>
-      <w:r>
-        <w:rPr>
-          <w:noProof/>
-        </w:rPr>
-        <w:t>11</w:t>
-      </w:r>
-      <w:r>
-        <w:rPr>
-          <w:noProof/>
-        </w:rPr>
-        <w:fldChar w:fldCharType="end"/>
-      </w:r>
+      <w:fldSimple w:instr=" SEQ Figure \* ARABIC ">
+        <w:r>
+          <w:rPr>
+            <w:noProof/>
+          </w:rPr>
+          <w:t>11</w:t>
+        </w:r>
+      </w:fldSimple>
       <w:r>
         <w:t>: All medications</w:t>
       </w:r>
@@ -2989,27 +2886,14 @@
       <w:r>
         <w:t xml:space="preserve">Figure </w:t>
       </w:r>
-      <w:r>
-        <w:fldChar w:fldCharType="begin"/>
-      </w:r>
-      <w:r>
-        <w:instrText xml:space="preserve"> SEQ Figure \* ARABIC </w:instrText>
-      </w:r>
-      <w:r>
-        <w:fldChar w:fldCharType="separate"/>
-      </w:r>
-      <w:r>
-        <w:rPr>
-          <w:noProof/>
-        </w:rPr>
-        <w:t>12</w:t>
-      </w:r>
-      <w:r>
-        <w:rPr>
-          <w:noProof/>
-        </w:rPr>
-        <w:fldChar w:fldCharType="end"/>
-      </w:r>
+      <w:fldSimple w:instr=" SEQ Figure \* ARABIC ">
+        <w:r>
+          <w:rPr>
+            <w:noProof/>
+          </w:rPr>
+          <w:t>12</w:t>
+        </w:r>
+      </w:fldSimple>
       <w:r>
         <w:t>: Medication with ID 3 filtered</w:t>
       </w:r>
@@ -3221,6 +3105,7 @@
         <w:spacing w:before="100" w:beforeAutospacing="1" w:after="100" w:afterAutospacing="1" w:line="360" w:lineRule="auto"/>
         <w:jc w:val="center"/>
       </w:pPr>
+      <w:bookmarkStart w:id="0" w:name="_GoBack"/>
       <w:r>
         <w:rPr>
           <w:rFonts w:ascii="Times New Roman" w:eastAsia="Times New Roman" w:hAnsi="Times New Roman" w:cs="Times New Roman"/>
@@ -3277,6 +3162,7 @@
           </wp:inline>
         </w:drawing>
       </w:r>
+      <w:bookmarkEnd w:id="0"/>
       <w:r>
         <w:rPr>
           <w:noProof/>
@@ -3339,27 +3225,14 @@
       <w:r>
         <w:t xml:space="preserve">Figure </w:t>
       </w:r>
-      <w:r>
-        <w:fldChar w:fldCharType="begin"/>
-      </w:r>
-      <w:r>
-        <w:instrText xml:space="preserve"> SEQ Figure \* ARABIC </w:instrText>
-      </w:r>
-      <w:r>
-        <w:fldChar w:fldCharType="separate"/>
-      </w:r>
-      <w:r>
-        <w:rPr>
-          <w:noProof/>
-        </w:rPr>
-        <w:t>13</w:t>
-      </w:r>
-      <w:r>
-        <w:rPr>
-          <w:noProof/>
-        </w:rPr>
-        <w:fldChar w:fldCharType="end"/>
-      </w:r>
+      <w:fldSimple w:instr=" SEQ Figure \* ARABIC ">
+        <w:r>
+          <w:rPr>
+            <w:noProof/>
+          </w:rPr>
+          <w:t>13</w:t>
+        </w:r>
+      </w:fldSimple>
       <w:r>
         <w:t>: Wrong quantity</w:t>
       </w:r>
@@ -3443,27 +3316,14 @@
       <w:r>
         <w:t xml:space="preserve">Figure </w:t>
       </w:r>
-      <w:r>
-        <w:fldChar w:fldCharType="begin"/>
-      </w:r>
-      <w:r>
-        <w:instrText xml:space="preserve"> SEQ Figure \* ARABIC </w:instrText>
-      </w:r>
-      <w:r>
-        <w:fldChar w:fldCharType="separate"/>
-      </w:r>
-      <w:r>
-        <w:rPr>
-          <w:noProof/>
-        </w:rPr>
-        <w:t>14</w:t>
-      </w:r>
-      <w:r>
-        <w:rPr>
-          <w:noProof/>
-        </w:rPr>
-        <w:fldChar w:fldCharType="end"/>
-      </w:r>
+      <w:fldSimple w:instr=" SEQ Figure \* ARABIC ">
+        <w:r>
+          <w:rPr>
+            <w:noProof/>
+          </w:rPr>
+          <w:t>14</w:t>
+        </w:r>
+      </w:fldSimple>
       <w:r>
         <w:t>: A successful medication addition</w:t>
       </w:r>
@@ -3627,27 +3487,14 @@
       <w:r>
         <w:t xml:space="preserve">Figure </w:t>
       </w:r>
-      <w:r>
-        <w:fldChar w:fldCharType="begin"/>
-      </w:r>
-      <w:r>
-        <w:instrText xml:space="preserve"> SEQ Figure \* ARABIC </w:instrText>
-      </w:r>
-      <w:r>
-        <w:fldChar w:fldCharType="separate"/>
-      </w:r>
-      <w:r>
-        <w:rPr>
-          <w:noProof/>
-        </w:rPr>
-        <w:t>15</w:t>
-      </w:r>
-      <w:r>
-        <w:rPr>
-          <w:noProof/>
-        </w:rPr>
-        <w:fldChar w:fldCharType="end"/>
-      </w:r>
+      <w:fldSimple w:instr=" SEQ Figure \* ARABIC ">
+        <w:r>
+          <w:rPr>
+            <w:noProof/>
+          </w:rPr>
+          <w:t>15</w:t>
+        </w:r>
+      </w:fldSimple>
       <w:r>
         <w:t>: Medication edit</w:t>
       </w:r>
@@ -3719,27 +3566,14 @@
       <w:r>
         <w:t xml:space="preserve">Figure </w:t>
       </w:r>
-      <w:r>
-        <w:fldChar w:fldCharType="begin"/>
-      </w:r>
-      <w:r>
-        <w:instrText xml:space="preserve"> SEQ Figure \* ARABIC </w:instrText>
-      </w:r>
-      <w:r>
-        <w:fldChar w:fldCharType="separate"/>
-      </w:r>
-      <w:r>
-        <w:rPr>
-          <w:noProof/>
-        </w:rPr>
-        <w:t>16</w:t>
-      </w:r>
-      <w:r>
-        <w:rPr>
-          <w:noProof/>
-        </w:rPr>
-        <w:fldChar w:fldCharType="end"/>
-      </w:r>
+      <w:fldSimple w:instr=" SEQ Figure \* ARABIC ">
+        <w:r>
+          <w:rPr>
+            <w:noProof/>
+          </w:rPr>
+          <w:t>16</w:t>
+        </w:r>
+      </w:fldSimple>
       <w:r>
         <w:t>: Verifying that the edit was actually successful</w:t>
       </w:r>
@@ -3937,27 +3771,14 @@
       <w:r>
         <w:t xml:space="preserve">Figure </w:t>
       </w:r>
-      <w:r>
-        <w:fldChar w:fldCharType="begin"/>
-      </w:r>
-      <w:r>
-        <w:instrText xml:space="preserve"> SEQ Figure \* ARABIC </w:instrText>
-      </w:r>
-      <w:r>
-        <w:fldChar w:fldCharType="separate"/>
-      </w:r>
-      <w:r>
-        <w:rPr>
-          <w:noProof/>
-        </w:rPr>
-        <w:t>17</w:t>
-      </w:r>
-      <w:r>
-        <w:rPr>
-          <w:noProof/>
-        </w:rPr>
-        <w:fldChar w:fldCharType="end"/>
-      </w:r>
+      <w:fldSimple w:instr=" SEQ Figure \* ARABIC ">
+        <w:r>
+          <w:rPr>
+            <w:noProof/>
+          </w:rPr>
+          <w:t>17</w:t>
+        </w:r>
+      </w:fldSimple>
       <w:r>
         <w:t>: Showing all pending orders</w:t>
       </w:r>
@@ -4020,8 +3841,6 @@
           </wp:inline>
         </w:drawing>
       </w:r>
-      <w:bookmarkStart w:id="0" w:name="_GoBack"/>
-      <w:bookmarkEnd w:id="0"/>
     </w:p>
     <w:p>
       <w:pPr>
@@ -4031,27 +3850,14 @@
       <w:r>
         <w:t xml:space="preserve">Figure </w:t>
       </w:r>
-      <w:r>
-        <w:fldChar w:fldCharType="begin"/>
-      </w:r>
-      <w:r>
-        <w:instrText xml:space="preserve"> SEQ Figure \* ARABIC </w:instrText>
-      </w:r>
-      <w:r>
-        <w:fldChar w:fldCharType="separate"/>
-      </w:r>
-      <w:r>
-        <w:rPr>
-          <w:noProof/>
-        </w:rPr>
-        <w:t>18</w:t>
-      </w:r>
-      <w:r>
-        <w:rPr>
-          <w:noProof/>
-        </w:rPr>
-        <w:fldChar w:fldCharType="end"/>
-      </w:r>
+      <w:fldSimple w:instr=" SEQ Figure \* ARABIC ">
+        <w:r>
+          <w:rPr>
+            <w:noProof/>
+          </w:rPr>
+          <w:t>18</w:t>
+        </w:r>
+      </w:fldSimple>
       <w:r>
         <w:t xml:space="preserve">: Showing the status change menu and updating an order (notice the </w:t>
       </w:r>
@@ -4203,27 +4009,14 @@
       <w:r>
         <w:t xml:space="preserve">Figure </w:t>
       </w:r>
-      <w:r>
-        <w:fldChar w:fldCharType="begin"/>
-      </w:r>
-      <w:r>
-        <w:instrText xml:space="preserve"> SEQ Figure \* ARABIC </w:instrText>
-      </w:r>
-      <w:r>
-        <w:fldChar w:fldCharType="separate"/>
-      </w:r>
-      <w:r>
-        <w:rPr>
-          <w:noProof/>
-        </w:rPr>
-        <w:t>19</w:t>
-      </w:r>
-      <w:r>
-        <w:rPr>
-          <w:noProof/>
-        </w:rPr>
-        <w:fldChar w:fldCharType="end"/>
-      </w:r>
+      <w:fldSimple w:instr=" SEQ Figure \* ARABIC ">
+        <w:r>
+          <w:rPr>
+            <w:noProof/>
+          </w:rPr>
+          <w:t>19</w:t>
+        </w:r>
+      </w:fldSimple>
       <w:r>
         <w:t>: payments table</w:t>
       </w:r>

</xml_diff>